<commit_message>
edit laporan tugas praktikum agglomerative clustering
</commit_message>
<xml_diff>
--- a/Bab 4/A - Clustering/2 - Agglomerative Hierarchical Clustering/Tugas/Template Laporan Eksperimen.docx
+++ b/Bab 4/A - Clustering/2 - Agglomerative Hierarchical Clustering/Tugas/Template Laporan Eksperimen.docx
@@ -2467,7 +2467,23 @@
           <w:i/>
           <w:color w:val="00B050"/>
         </w:rPr>
-        <w:t>diperoeh</w:t>
+        <w:t>dipero</w:t>
+      </w:r>
+      <w:r>
+        <w:rPr>
+          <w:rFonts w:ascii="Times New Roman" w:hAnsi="Times New Roman" w:cs="Times New Roman"/>
+          <w:i/>
+          <w:color w:val="00B050"/>
+        </w:rPr>
+        <w:t>l</w:t>
+      </w:r>
+      <w:r>
+        <w:rPr>
+          <w:rFonts w:ascii="Times New Roman" w:hAnsi="Times New Roman" w:cs="Times New Roman"/>
+          <w:i/>
+          <w:color w:val="00B050"/>
+        </w:rPr>
+        <w:t>eh</w:t>
       </w:r>
       <w:proofErr w:type="spellEnd"/>
       <w:r>
@@ -2554,6 +2570,8 @@
       <w:r>
         <w:rPr>
           <w:rFonts w:ascii="Times New Roman" w:hAnsi="Times New Roman" w:cs="Times New Roman"/>
+          <w:b/>
+          <w:bCs/>
           <w:i/>
           <w:color w:val="00B050"/>
         </w:rPr>
@@ -2563,15 +2581,19 @@
       <w:r>
         <w:rPr>
           <w:rFonts w:ascii="Times New Roman" w:hAnsi="Times New Roman" w:cs="Times New Roman"/>
-          <w:i/>
-          <w:color w:val="00B050"/>
-        </w:rPr>
-        <w:t xml:space="preserve"> </w:t>
-      </w:r>
-      <w:proofErr w:type="spellStart"/>
-      <w:r>
-        <w:rPr>
-          <w:rFonts w:ascii="Times New Roman" w:hAnsi="Times New Roman" w:cs="Times New Roman"/>
+          <w:b/>
+          <w:bCs/>
+          <w:i/>
+          <w:color w:val="00B050"/>
+        </w:rPr>
+        <w:t xml:space="preserve"> </w:t>
+      </w:r>
+      <w:proofErr w:type="spellStart"/>
+      <w:r>
+        <w:rPr>
+          <w:rFonts w:ascii="Times New Roman" w:hAnsi="Times New Roman" w:cs="Times New Roman"/>
+          <w:b/>
+          <w:bCs/>
           <w:i/>
           <w:color w:val="00B050"/>
         </w:rPr>
@@ -2581,6 +2603,8 @@
       <w:r>
         <w:rPr>
           <w:rFonts w:ascii="Times New Roman" w:hAnsi="Times New Roman" w:cs="Times New Roman"/>
+          <w:b/>
+          <w:bCs/>
           <w:i/>
           <w:color w:val="00B050"/>
         </w:rPr>
@@ -2590,6 +2614,8 @@
       <w:r>
         <w:rPr>
           <w:rFonts w:ascii="Times New Roman" w:hAnsi="Times New Roman" w:cs="Times New Roman"/>
+          <w:b/>
+          <w:bCs/>
           <w:i/>
           <w:color w:val="00B050"/>
         </w:rPr>

</xml_diff>

<commit_message>
perbaikan template laporan tugas praktikum agglomerative clustering
</commit_message>
<xml_diff>
--- a/Bab 4/A - Clustering/2 - Agglomerative Hierarchical Clustering/Tugas/Template Laporan Eksperimen.docx
+++ b/Bab 4/A - Clustering/2 - Agglomerative Hierarchical Clustering/Tugas/Template Laporan Eksperimen.docx
@@ -1151,168 +1151,6 @@
           <w:color w:val="00B050"/>
           <w:kern w:val="0"/>
         </w:rPr>
-        <w:t>nilai</w:t>
-      </w:r>
-      <w:proofErr w:type="spellEnd"/>
-      <w:r>
-        <w:rPr>
-          <w:rFonts w:ascii="Times New Roman" w:hAnsi="Times New Roman" w:cs="Times New Roman"/>
-          <w:i/>
-          <w:iCs/>
-          <w:color w:val="00B050"/>
-          <w:kern w:val="0"/>
-        </w:rPr>
-        <w:t xml:space="preserve"> </w:t>
-      </w:r>
-      <w:r>
-        <w:rPr>
-          <w:rFonts w:ascii="Times New Roman" w:hAnsi="Times New Roman" w:cs="Times New Roman"/>
-          <w:i/>
-          <w:iCs/>
-          <w:color w:val="00B050"/>
-          <w:kern w:val="0"/>
-        </w:rPr>
-        <w:t>inertia</w:t>
-      </w:r>
-      <w:r>
-        <w:rPr>
-          <w:rFonts w:ascii="Times New Roman" w:hAnsi="Times New Roman" w:cs="Times New Roman"/>
-          <w:i/>
-          <w:iCs/>
-          <w:color w:val="00B050"/>
-          <w:kern w:val="0"/>
-        </w:rPr>
-        <w:t xml:space="preserve"> </w:t>
-      </w:r>
-      <w:proofErr w:type="spellStart"/>
-      <w:r>
-        <w:rPr>
-          <w:rFonts w:ascii="Times New Roman" w:hAnsi="Times New Roman" w:cs="Times New Roman"/>
-          <w:i/>
-          <w:iCs/>
-          <w:color w:val="00B050"/>
-          <w:kern w:val="0"/>
-        </w:rPr>
-        <w:t>untuk</w:t>
-      </w:r>
-      <w:proofErr w:type="spellEnd"/>
-      <w:r>
-        <w:rPr>
-          <w:rFonts w:ascii="Times New Roman" w:hAnsi="Times New Roman" w:cs="Times New Roman"/>
-          <w:i/>
-          <w:iCs/>
-          <w:color w:val="00B050"/>
-          <w:kern w:val="0"/>
-        </w:rPr>
-        <w:t xml:space="preserve"> Elbow Method </w:t>
-      </w:r>
-      <w:r>
-        <w:rPr>
-          <w:rFonts w:ascii="Times New Roman" w:hAnsi="Times New Roman" w:cs="Times New Roman"/>
-          <w:i/>
-          <w:iCs/>
-          <w:color w:val="00B050"/>
-          <w:kern w:val="0"/>
-        </w:rPr>
-        <w:t xml:space="preserve">dan </w:t>
-      </w:r>
-      <w:proofErr w:type="spellStart"/>
-      <w:r>
-        <w:rPr>
-          <w:rFonts w:ascii="Times New Roman" w:hAnsi="Times New Roman" w:cs="Times New Roman"/>
-          <w:i/>
-          <w:iCs/>
-          <w:color w:val="00B050"/>
-          <w:kern w:val="0"/>
-        </w:rPr>
-        <w:t>keterangan</w:t>
-      </w:r>
-      <w:proofErr w:type="spellEnd"/>
-      <w:r>
-        <w:rPr>
-          <w:rFonts w:ascii="Times New Roman" w:hAnsi="Times New Roman" w:cs="Times New Roman"/>
-          <w:i/>
-          <w:iCs/>
-          <w:color w:val="00B050"/>
-          <w:kern w:val="0"/>
-        </w:rPr>
-        <w:t>/</w:t>
-      </w:r>
-      <w:proofErr w:type="spellStart"/>
-      <w:r>
-        <w:rPr>
-          <w:rFonts w:ascii="Times New Roman" w:hAnsi="Times New Roman" w:cs="Times New Roman"/>
-          <w:i/>
-          <w:iCs/>
-          <w:color w:val="00B050"/>
-          <w:kern w:val="0"/>
-        </w:rPr>
-        <w:t>analisisnya</w:t>
-      </w:r>
-      <w:proofErr w:type="spellEnd"/>
-    </w:p>
-    <w:p>
-      <w:pPr>
-        <w:pStyle w:val="ListParagraph"/>
-        <w:numPr>
-          <w:ilvl w:val="0"/>
-          <w:numId w:val="2"/>
-        </w:numPr>
-        <w:autoSpaceDE w:val="0"/>
-        <w:autoSpaceDN w:val="0"/>
-        <w:adjustRightInd w:val="0"/>
-        <w:spacing w:after="0" w:line="360" w:lineRule="auto"/>
-        <w:ind w:left="426"/>
-        <w:jc w:val="both"/>
-        <w:rPr>
-          <w:rFonts w:ascii="Times New Roman" w:hAnsi="Times New Roman" w:cs="Times New Roman"/>
-          <w:i/>
-          <w:iCs/>
-          <w:color w:val="00B050"/>
-          <w:kern w:val="0"/>
-        </w:rPr>
-      </w:pPr>
-      <w:r>
-        <w:rPr>
-          <w:rFonts w:ascii="Times New Roman" w:hAnsi="Times New Roman" w:cs="Times New Roman"/>
-          <w:i/>
-          <w:iCs/>
-          <w:color w:val="00B050"/>
-          <w:kern w:val="0"/>
-        </w:rPr>
-        <w:t xml:space="preserve">Plot </w:t>
-      </w:r>
-      <w:proofErr w:type="spellStart"/>
-      <w:r>
-        <w:rPr>
-          <w:rFonts w:ascii="Times New Roman" w:hAnsi="Times New Roman" w:cs="Times New Roman"/>
-          <w:i/>
-          <w:iCs/>
-          <w:color w:val="00B050"/>
-          <w:kern w:val="0"/>
-        </w:rPr>
-        <w:t>dari</w:t>
-      </w:r>
-      <w:proofErr w:type="spellEnd"/>
-      <w:r>
-        <w:rPr>
-          <w:rFonts w:ascii="Times New Roman" w:hAnsi="Times New Roman" w:cs="Times New Roman"/>
-          <w:i/>
-          <w:iCs/>
-          <w:color w:val="00B050"/>
-          <w:kern w:val="0"/>
-        </w:rPr>
-        <w:t xml:space="preserve"> </w:t>
-      </w:r>
-      <w:proofErr w:type="spellStart"/>
-      <w:r>
-        <w:rPr>
-          <w:rFonts w:ascii="Times New Roman" w:hAnsi="Times New Roman" w:cs="Times New Roman"/>
-          <w:i/>
-          <w:iCs/>
-          <w:color w:val="00B050"/>
-          <w:kern w:val="0"/>
-        </w:rPr>
         <w:t>koefisien</w:t>
       </w:r>
       <w:proofErr w:type="spellEnd"/>
@@ -1426,7 +1264,6 @@
       </w:tblPr>
       <w:tblGrid>
         <w:gridCol w:w="1910"/>
-        <w:gridCol w:w="864"/>
         <w:gridCol w:w="2068"/>
         <w:gridCol w:w="1329"/>
       </w:tblGrid>
@@ -1476,31 +1313,6 @@
               <w:t>kelompok</w:t>
             </w:r>
             <w:proofErr w:type="spellEnd"/>
-          </w:p>
-        </w:tc>
-        <w:tc>
-          <w:tcPr>
-            <w:tcW w:w="0" w:type="auto"/>
-          </w:tcPr>
-          <w:p>
-            <w:pPr>
-              <w:jc w:val="center"/>
-              <w:rPr>
-                <w:rFonts w:ascii="Times New Roman" w:hAnsi="Times New Roman" w:cs="Times New Roman"/>
-                <w:b/>
-                <w:bCs/>
-                <w:iCs/>
-              </w:rPr>
-            </w:pPr>
-            <w:r>
-              <w:rPr>
-                <w:rFonts w:ascii="Times New Roman" w:hAnsi="Times New Roman" w:cs="Times New Roman"/>
-                <w:b/>
-                <w:bCs/>
-                <w:iCs/>
-              </w:rPr>
-              <w:t>Inertia</w:t>
-            </w:r>
           </w:p>
         </w:tc>
         <w:tc>
@@ -1645,19 +1457,6 @@
             </w:pPr>
           </w:p>
         </w:tc>
-        <w:tc>
-          <w:tcPr>
-            <w:tcW w:w="0" w:type="auto"/>
-          </w:tcPr>
-          <w:p>
-            <w:pPr>
-              <w:rPr>
-                <w:rFonts w:ascii="Times New Roman" w:hAnsi="Times New Roman" w:cs="Times New Roman"/>
-                <w:iCs/>
-              </w:rPr>
-            </w:pPr>
-          </w:p>
-        </w:tc>
       </w:tr>
       <w:tr>
         <w:tc>
@@ -1678,19 +1477,6 @@
               </w:rPr>
               <w:t>3</w:t>
             </w:r>
-          </w:p>
-        </w:tc>
-        <w:tc>
-          <w:tcPr>
-            <w:tcW w:w="0" w:type="auto"/>
-          </w:tcPr>
-          <w:p>
-            <w:pPr>
-              <w:rPr>
-                <w:rFonts w:ascii="Times New Roman" w:hAnsi="Times New Roman" w:cs="Times New Roman"/>
-                <w:iCs/>
-              </w:rPr>
-            </w:pPr>
           </w:p>
         </w:tc>
         <w:tc>
@@ -1767,19 +1553,6 @@
             </w:pPr>
           </w:p>
         </w:tc>
-        <w:tc>
-          <w:tcPr>
-            <w:tcW w:w="0" w:type="auto"/>
-          </w:tcPr>
-          <w:p>
-            <w:pPr>
-              <w:rPr>
-                <w:rFonts w:ascii="Times New Roman" w:hAnsi="Times New Roman" w:cs="Times New Roman"/>
-                <w:iCs/>
-              </w:rPr>
-            </w:pPr>
-          </w:p>
-        </w:tc>
       </w:tr>
       <w:tr>
         <w:tc>
@@ -1800,19 +1573,6 @@
               </w:rPr>
               <w:t>…</w:t>
             </w:r>
-          </w:p>
-        </w:tc>
-        <w:tc>
-          <w:tcPr>
-            <w:tcW w:w="0" w:type="auto"/>
-          </w:tcPr>
-          <w:p>
-            <w:pPr>
-              <w:rPr>
-                <w:rFonts w:ascii="Times New Roman" w:hAnsi="Times New Roman" w:cs="Times New Roman"/>
-                <w:iCs/>
-              </w:rPr>
-            </w:pPr>
           </w:p>
         </w:tc>
         <w:tc>

</xml_diff>